<commit_message>
Add and delete files
</commit_message>
<xml_diff>
--- a/SVLGM002 - Active Citizenship in Practice/V1.0 Checklist Semester 1 2024 Microcredential.docx
+++ b/SVLGM002 - Active Citizenship in Practice/V1.0 Checklist Semester 1 2024 Microcredential.docx
@@ -1654,6 +1654,13 @@
                 <w:szCs w:val="19"/>
               </w:rPr>
             </w:pPr>
+            <w:r>
+              <w:rPr>
+                <w:sz w:val="19"/>
+                <w:szCs w:val="19"/>
+              </w:rPr>
+              <w:t>Yes</w:t>
+            </w:r>
           </w:p>
         </w:tc>
       </w:tr>
@@ -4384,6 +4391,26 @@
 </file>
 
 <file path=customXml/item1.xml><?xml version="1.0" encoding="utf-8"?>
+<?mso-contentType ?>
+<FormTemplates xmlns="http://schemas.microsoft.com/sharepoint/v3/contenttype/forms">
+  <Display>DocumentLibraryForm</Display>
+  <Edit>DocumentLibraryForm</Edit>
+  <New>DocumentLibraryForm</New>
+</FormTemplates>
+</file>
+
+<file path=customXml/item2.xml><?xml version="1.0" encoding="utf-8"?>
+<p:properties xmlns:p="http://schemas.microsoft.com/office/2006/metadata/properties" xmlns:xsi="http://www.w3.org/2001/XMLSchema-instance" xmlns:pc="http://schemas.microsoft.com/office/infopath/2007/PartnerControls">
+  <documentManagement>
+    <lcf76f155ced4ddcb4097134ff3c332f xmlns="a3a94168-aaf4-4dc3-8cc1-ef9dcbeea62f">
+      <Terms xmlns="http://schemas.microsoft.com/office/infopath/2007/PartnerControls"/>
+    </lcf76f155ced4ddcb4097134ff3c332f>
+    <TaxCatchAll xmlns="30df63bb-03f4-4df1-91e4-a99468797042" xsi:nil="true"/>
+  </documentManagement>
+</p:properties>
+</file>
+
+<file path=customXml/item3.xml><?xml version="1.0" encoding="utf-8"?>
 <ct:contentTypeSchema xmlns:ct="http://schemas.microsoft.com/office/2006/metadata/contentType" xmlns:ma="http://schemas.microsoft.com/office/2006/metadata/properties/metaAttributes" ct:_="" ma:_="" ma:contentTypeName="Document" ma:contentTypeID="0x01010016745E609EF51C46B246E8FCC257675D" ma:contentTypeVersion="16" ma:contentTypeDescription="Create a new document." ma:contentTypeScope="" ma:versionID="91a4aed4c2d3a4902b9fe21fa53ccef2">
   <xsd:schema xmlns:xsd="http://www.w3.org/2001/XMLSchema" xmlns:xs="http://www.w3.org/2001/XMLSchema" xmlns:p="http://schemas.microsoft.com/office/2006/metadata/properties" xmlns:ns2="a3a94168-aaf4-4dc3-8cc1-ef9dcbeea62f" xmlns:ns3="30df63bb-03f4-4df1-91e4-a99468797042" targetNamespace="http://schemas.microsoft.com/office/2006/metadata/properties" ma:root="true" ma:fieldsID="829c6eada9a6c4690079349031525ee1" ns2:_="" ns3:_="">
     <xsd:import namespace="a3a94168-aaf4-4dc3-8cc1-ef9dcbeea62f"/>
@@ -4624,27 +4651,26 @@
 </ct:contentTypeSchema>
 </file>
 
-<file path=customXml/item2.xml><?xml version="1.0" encoding="utf-8"?>
-<p:properties xmlns:p="http://schemas.microsoft.com/office/2006/metadata/properties" xmlns:xsi="http://www.w3.org/2001/XMLSchema-instance" xmlns:pc="http://schemas.microsoft.com/office/infopath/2007/PartnerControls">
-  <documentManagement>
-    <lcf76f155ced4ddcb4097134ff3c332f xmlns="a3a94168-aaf4-4dc3-8cc1-ef9dcbeea62f">
-      <Terms xmlns="http://schemas.microsoft.com/office/infopath/2007/PartnerControls"/>
-    </lcf76f155ced4ddcb4097134ff3c332f>
-    <TaxCatchAll xmlns="30df63bb-03f4-4df1-91e4-a99468797042" xsi:nil="true"/>
-  </documentManagement>
-</p:properties>
+<file path=customXml/itemProps1.xml><?xml version="1.0" encoding="utf-8"?>
+<ds:datastoreItem xmlns:ds="http://schemas.openxmlformats.org/officeDocument/2006/customXml" ds:itemID="{83D5AB24-D2E1-4864-8AA4-EDB8BAE2AA24}">
+  <ds:schemaRefs>
+    <ds:schemaRef ds:uri="http://schemas.microsoft.com/sharepoint/v3/contenttype/forms"/>
+  </ds:schemaRefs>
+</ds:datastoreItem>
 </file>
 
-<file path=customXml/item3.xml><?xml version="1.0" encoding="utf-8"?>
-<?mso-contentType ?>
-<FormTemplates xmlns="http://schemas.microsoft.com/sharepoint/v3/contenttype/forms">
-  <Display>DocumentLibraryForm</Display>
-  <Edit>DocumentLibraryForm</Edit>
-  <New>DocumentLibraryForm</New>
-</FormTemplates>
+<file path=customXml/itemProps2.xml><?xml version="1.0" encoding="utf-8"?>
+<ds:datastoreItem xmlns:ds="http://schemas.openxmlformats.org/officeDocument/2006/customXml" ds:itemID="{9A0DC92C-A4D2-4F76-8DD9-5A35284F44B9}">
+  <ds:schemaRefs>
+    <ds:schemaRef ds:uri="http://schemas.microsoft.com/office/2006/metadata/properties"/>
+    <ds:schemaRef ds:uri="http://schemas.microsoft.com/office/infopath/2007/PartnerControls"/>
+    <ds:schemaRef ds:uri="a3a94168-aaf4-4dc3-8cc1-ef9dcbeea62f"/>
+    <ds:schemaRef ds:uri="30df63bb-03f4-4df1-91e4-a99468797042"/>
+  </ds:schemaRefs>
+</ds:datastoreItem>
 </file>
 
-<file path=customXml/itemProps1.xml><?xml version="1.0" encoding="utf-8"?>
+<file path=customXml/itemProps3.xml><?xml version="1.0" encoding="utf-8"?>
 <ds:datastoreItem xmlns:ds="http://schemas.openxmlformats.org/officeDocument/2006/customXml" ds:itemID="{064E87A1-E7BF-4D3B-83E4-8D4539208031}">
   <ds:schemaRefs>
     <ds:schemaRef ds:uri="http://schemas.microsoft.com/office/2006/metadata/contentType"/>
@@ -4661,23 +4687,4 @@
     <ds:schemaRef ds:uri="http://schemas.microsoft.com/internal/obd"/>
   </ds:schemaRefs>
 </ds:datastoreItem>
-</file>
-
-<file path=customXml/itemProps2.xml><?xml version="1.0" encoding="utf-8"?>
-<ds:datastoreItem xmlns:ds="http://schemas.openxmlformats.org/officeDocument/2006/customXml" ds:itemID="{9A0DC92C-A4D2-4F76-8DD9-5A35284F44B9}">
-  <ds:schemaRefs>
-    <ds:schemaRef ds:uri="http://schemas.microsoft.com/office/2006/metadata/properties"/>
-    <ds:schemaRef ds:uri="http://schemas.microsoft.com/office/infopath/2007/PartnerControls"/>
-    <ds:schemaRef ds:uri="a3a94168-aaf4-4dc3-8cc1-ef9dcbeea62f"/>
-    <ds:schemaRef ds:uri="30df63bb-03f4-4df1-91e4-a99468797042"/>
-  </ds:schemaRefs>
-</ds:datastoreItem>
-</file>
-
-<file path=customXml/itemProps3.xml><?xml version="1.0" encoding="utf-8"?>
-<ds:datastoreItem xmlns:ds="http://schemas.openxmlformats.org/officeDocument/2006/customXml" ds:itemID="{83D5AB24-D2E1-4864-8AA4-EDB8BAE2AA24}">
-  <ds:schemaRefs>
-    <ds:schemaRef ds:uri="http://schemas.microsoft.com/sharepoint/v3/contenttype/forms"/>
-  </ds:schemaRefs>
-</ds:datastoreItem>
 </file>
</xml_diff>